<commit_message>
demonstration sheet - make form easer to read
</commit_message>
<xml_diff>
--- a/coursework/sheet.docx
+++ b/coursework/sheet.docx
@@ -77,10 +77,7 @@
         <w:t xml:space="preserve">   </w:t>
       </w:r>
       <w:r>
-        <w:t xml:space="preserve">   </w:t>
-      </w:r>
-      <w:r>
-        <w:t>Name: …………………………………</w:t>
+        <w:t xml:space="preserve">   Name: …………………………………</w:t>
       </w:r>
       <w:r>
         <w:t>.</w:t>
@@ -95,10 +92,7 @@
       <w:proofErr w:type="spellEnd"/>
       <w:proofErr w:type="gramStart"/>
       <w:r>
-        <w:t>:……………</w:t>
-      </w:r>
-      <w:r>
-        <w:t>……</w:t>
+        <w:t>:…………………</w:t>
       </w:r>
       <w:proofErr w:type="gramEnd"/>
       <w:r>
@@ -188,13 +182,42 @@
         <w:rPr>
           <w:b/>
         </w:rPr>
-        <w:t>0-No feature, 1 Attempt, 2 Working, 3 Excellent</w:t>
-      </w:r>
-    </w:p>
-    <w:p>
+        <w:t>0-No feature, 1-</w:t>
+      </w:r>
+      <w:r>
+        <w:rPr>
+          <w:b/>
+        </w:rPr>
+        <w:t>Attempt, 2</w:t>
+      </w:r>
+      <w:r>
+        <w:rPr>
+          <w:b/>
+        </w:rPr>
+        <w:t>-</w:t>
+      </w:r>
+      <w:r>
+        <w:rPr>
+          <w:b/>
+        </w:rPr>
+        <w:t>Working, 3</w:t>
+      </w:r>
+      <w:r>
+        <w:rPr>
+          <w:b/>
+        </w:rPr>
+        <w:t>-</w:t>
+      </w:r>
       <w:bookmarkStart w:id="0" w:name="_GoBack"/>
       <w:bookmarkEnd w:id="0"/>
+      <w:r>
+        <w:rPr>
+          <w:b/>
+        </w:rPr>
+        <w:t>Excellent</w:t>
+      </w:r>
     </w:p>
+    <w:p/>
     <w:tbl>
       <w:tblPr>
         <w:tblStyle w:val="TableGrid"/>
@@ -203,19 +226,19 @@
       </w:tblPr>
       <w:tblGrid>
         <w:gridCol w:w="1857"/>
-        <w:gridCol w:w="7352"/>
-        <w:gridCol w:w="851"/>
+        <w:gridCol w:w="7504"/>
+        <w:gridCol w:w="699"/>
       </w:tblGrid>
       <w:tr>
         <w:tc>
           <w:tcPr>
-            <w:tcW w:w="1857" w:type="dxa"/>
+            <w:tcW w:w="1696" w:type="dxa"/>
           </w:tcPr>
           <w:p/>
         </w:tc>
         <w:tc>
           <w:tcPr>
-            <w:tcW w:w="7352" w:type="dxa"/>
+            <w:tcW w:w="7655" w:type="dxa"/>
           </w:tcPr>
           <w:p>
             <w:pPr>
@@ -303,18 +326,19 @@
                   <v:path o:extrusionok="f" gradientshapeok="t" o:connecttype="rect"/>
                   <o:lock v:ext="edit" aspectratio="t"/>
                 </v:shapetype>
-                <v:shape id="_x0000_i1037" type="#_x0000_t75" style="width:10.65pt;height:13.75pt" o:ole="">
+                <v:shape id="_x0000_i1068" type="#_x0000_t75" style="width:10.5pt;height:14pt" o:ole="">
                   <v:imagedata r:id="rId5" o:title=""/>
                 </v:shape>
-                <o:OLEObject Type="Embed" ProgID="PBrush" ShapeID="_x0000_i1037" DrawAspect="Content" ObjectID="_1636378186" r:id="rId6"/>
+                <o:OLEObject Type="Embed" ProgID="PBrush" ShapeID="_x0000_i1068" DrawAspect="Content" ObjectID="_1636435906" r:id="rId6"/>
               </w:object>
             </w:r>
           </w:p>
         </w:tc>
         <w:tc>
           <w:tcPr>
-            <w:tcW w:w="851" w:type="dxa"/>
+            <w:tcW w:w="709" w:type="dxa"/>
           </w:tcPr>
+          <w:p/>
           <w:p>
             <w:r>
               <w:t>0-3</w:t>
@@ -325,7 +349,7 @@
       <w:tr>
         <w:tc>
           <w:tcPr>
-            <w:tcW w:w="1857" w:type="dxa"/>
+            <w:tcW w:w="1696" w:type="dxa"/>
           </w:tcPr>
           <w:p>
             <w:r>
@@ -340,12 +364,33 @@
         </w:tc>
         <w:tc>
           <w:tcPr>
-            <w:tcW w:w="7352" w:type="dxa"/>
+            <w:tcW w:w="7655" w:type="dxa"/>
           </w:tcPr>
           <w:p>
-            <w:r>
-              <w:rPr>
-                <w:rFonts w:ascii="Wingdings" w:hAnsi="Wingdings" w:cs="Wingdings"/>
+            <w:pPr>
+              <w:rPr>
+                <w:rFonts w:ascii="Wingdings" w:hAnsi="Wingdings" w:cs="Wingdings"/>
+              </w:rPr>
+            </w:pPr>
+            <w:r>
+              <w:object w:dxaOrig="600" w:dyaOrig="765">
+                <v:shape id="_x0000_i1069" type="#_x0000_t75" style="width:8.5pt;height:11pt" o:ole="">
+                  <v:imagedata r:id="rId7" o:title=""/>
+                </v:shape>
+                <o:OLEObject Type="Embed" ProgID="PBrush" ShapeID="_x0000_i1069" DrawAspect="Content" ObjectID="_1636435907" r:id="rId8"/>
+              </w:object>
+            </w:r>
+            <w:r>
+              <w:t xml:space="preserve"> Working Client/Server Game</w:t>
+            </w:r>
+          </w:p>
+          <w:p>
+            <w:r>
+              <w:rPr>
+                <w:rFonts w:ascii="Wingdings" w:hAnsi="Wingdings" w:cs="Wingdings"/>
+                <w:color w:val="767171" w:themeColor="background2" w:themeShade="80"/>
+                <w:sz w:val="26"/>
+                <w:szCs w:val="26"/>
               </w:rPr>
               <w:t></w:t>
             </w:r>
@@ -371,6 +416,9 @@
             <w:r>
               <w:rPr>
                 <w:rFonts w:ascii="Wingdings" w:hAnsi="Wingdings" w:cs="Wingdings"/>
+                <w:color w:val="767171" w:themeColor="background2" w:themeShade="80"/>
+                <w:sz w:val="26"/>
+                <w:szCs w:val="26"/>
               </w:rPr>
               <w:t></w:t>
             </w:r>
@@ -391,6 +439,9 @@
             <w:r>
               <w:rPr>
                 <w:rFonts w:ascii="Wingdings" w:hAnsi="Wingdings" w:cs="Wingdings"/>
+                <w:color w:val="767171" w:themeColor="background2" w:themeShade="80"/>
+                <w:sz w:val="26"/>
+                <w:szCs w:val="26"/>
               </w:rPr>
               <w:t></w:t>
             </w:r>
@@ -411,6 +462,9 @@
             <w:r>
               <w:rPr>
                 <w:rFonts w:ascii="Wingdings" w:hAnsi="Wingdings" w:cs="Wingdings"/>
+                <w:color w:val="767171" w:themeColor="background2" w:themeShade="80"/>
+                <w:sz w:val="26"/>
+                <w:szCs w:val="26"/>
               </w:rPr>
               <w:t></w:t>
             </w:r>
@@ -436,6 +490,9 @@
             <w:r>
               <w:rPr>
                 <w:rFonts w:ascii="Wingdings" w:hAnsi="Wingdings" w:cs="Wingdings"/>
+                <w:color w:val="767171" w:themeColor="background2" w:themeShade="80"/>
+                <w:sz w:val="26"/>
+                <w:szCs w:val="26"/>
               </w:rPr>
               <w:t></w:t>
             </w:r>
@@ -456,6 +513,9 @@
             <w:r>
               <w:rPr>
                 <w:rFonts w:ascii="Wingdings" w:hAnsi="Wingdings" w:cs="Wingdings"/>
+                <w:color w:val="767171" w:themeColor="background2" w:themeShade="80"/>
+                <w:sz w:val="26"/>
+                <w:szCs w:val="26"/>
               </w:rPr>
               <w:t></w:t>
             </w:r>
@@ -502,17 +562,26 @@
             <w:r>
               <w:rPr>
                 <w:rFonts w:ascii="Wingdings" w:hAnsi="Wingdings" w:cs="Wingdings"/>
-              </w:rPr>
-              <w:t></w:t>
-            </w:r>
-            <w:r>
-              <w:rPr>
-                <w:rFonts w:ascii="Calibri" w:hAnsi="Calibri" w:cs="Calibri"/>
-              </w:rPr>
-              <w:t xml:space="preserve"> </w:t>
-            </w:r>
-            <w:r>
-              <w:t>Hand written code (clean, structured, commented</w:t>
+                <w:color w:val="767171" w:themeColor="background2" w:themeShade="80"/>
+                <w:sz w:val="26"/>
+                <w:szCs w:val="26"/>
+              </w:rPr>
+              <w:t></w:t>
+            </w:r>
+            <w:r>
+              <w:rPr>
+                <w:rFonts w:ascii="Calibri" w:hAnsi="Calibri" w:cs="Calibri"/>
+              </w:rPr>
+              <w:t xml:space="preserve"> </w:t>
+            </w:r>
+            <w:r>
+              <w:rPr>
+                <w:b/>
+              </w:rPr>
+              <w:t>Hand written code</w:t>
+            </w:r>
+            <w:r>
+              <w:t xml:space="preserve"> (clean, structured, commented</w:t>
             </w:r>
             <w:proofErr w:type="gramStart"/>
             <w:r>
@@ -571,7 +640,7 @@
         </w:tc>
         <w:tc>
           <w:tcPr>
-            <w:tcW w:w="851" w:type="dxa"/>
+            <w:tcW w:w="709" w:type="dxa"/>
           </w:tcPr>
           <w:p/>
         </w:tc>
@@ -579,7 +648,7 @@
       <w:tr>
         <w:tc>
           <w:tcPr>
-            <w:tcW w:w="1857" w:type="dxa"/>
+            <w:tcW w:w="1696" w:type="dxa"/>
           </w:tcPr>
           <w:p>
             <w:r>
@@ -589,23 +658,35 @@
         </w:tc>
         <w:tc>
           <w:tcPr>
-            <w:tcW w:w="7352" w:type="dxa"/>
+            <w:tcW w:w="7655" w:type="dxa"/>
           </w:tcPr>
           <w:p>
             <w:r>
               <w:rPr>
                 <w:rFonts w:ascii="Wingdings" w:hAnsi="Wingdings" w:cs="Wingdings"/>
-              </w:rPr>
-              <w:t></w:t>
-            </w:r>
-            <w:r>
-              <w:rPr>
-                <w:rFonts w:ascii="Calibri" w:hAnsi="Calibri" w:cs="Calibri"/>
-              </w:rPr>
-              <w:t xml:space="preserve"> </w:t>
-            </w:r>
-            <w:r>
-              <w:t xml:space="preserve">Manage communication between multiple </w:t>
+                <w:color w:val="767171" w:themeColor="background2" w:themeShade="80"/>
+                <w:sz w:val="26"/>
+                <w:szCs w:val="26"/>
+              </w:rPr>
+              <w:t></w:t>
+            </w:r>
+            <w:r>
+              <w:rPr>
+                <w:rFonts w:ascii="Calibri" w:hAnsi="Calibri" w:cs="Calibri"/>
+              </w:rPr>
+              <w:t xml:space="preserve"> </w:t>
+            </w:r>
+            <w:r>
+              <w:t xml:space="preserve">Manage </w:t>
+            </w:r>
+            <w:r>
+              <w:rPr>
+                <w:b/>
+              </w:rPr>
+              <w:t>communication</w:t>
+            </w:r>
+            <w:r>
+              <w:t xml:space="preserve"> between multiple </w:t>
             </w:r>
             <w:r>
               <w:t>`</w:t>
@@ -617,18 +698,40 @@
               <w:t>’</w:t>
             </w:r>
             <w:r>
-              <w:t xml:space="preserve"> client/server</w:t>
-            </w:r>
-          </w:p>
-          <w:p>
-            <w:r>
-              <w:t>The games should not be running `separately’ but shared interactive experience – manage concurrent/client server interaction of data (e.g., collisions/data conflicts)</w:t>
-            </w:r>
-          </w:p>
-          <w:p>
-            <w:r>
-              <w:rPr>
-                <w:rFonts w:ascii="Wingdings" w:hAnsi="Wingdings" w:cs="Wingdings"/>
+              <w:t xml:space="preserve"> </w:t>
+            </w:r>
+            <w:r>
+              <w:rPr>
+                <w:b/>
+              </w:rPr>
+              <w:t>client/server</w:t>
+            </w:r>
+            <w:r>
+              <w:rPr>
+                <w:b/>
+              </w:rPr>
+              <w:t xml:space="preserve"> </w:t>
+            </w:r>
+            <w:r>
+              <w:t>(i.e., t</w:t>
+            </w:r>
+            <w:r>
+              <w:t>he games should not be running `separately’ but shared interactive experience</w:t>
+            </w:r>
+            <w:r>
+              <w:t>)</w:t>
+            </w:r>
+            <w:r>
+              <w:t xml:space="preserve"> – manage concurrent/client server interaction of data (e.g., collisions/data conflicts)</w:t>
+            </w:r>
+          </w:p>
+          <w:p>
+            <w:r>
+              <w:rPr>
+                <w:rFonts w:ascii="Wingdings" w:hAnsi="Wingdings" w:cs="Wingdings"/>
+                <w:color w:val="767171" w:themeColor="background2" w:themeShade="80"/>
+                <w:sz w:val="26"/>
+                <w:szCs w:val="26"/>
               </w:rPr>
               <w:t></w:t>
             </w:r>
@@ -654,7 +757,7 @@
         </w:tc>
         <w:tc>
           <w:tcPr>
-            <w:tcW w:w="851" w:type="dxa"/>
+            <w:tcW w:w="709" w:type="dxa"/>
           </w:tcPr>
           <w:p/>
         </w:tc>
@@ -662,7 +765,7 @@
       <w:tr>
         <w:tc>
           <w:tcPr>
-            <w:tcW w:w="1857" w:type="dxa"/>
+            <w:tcW w:w="1696" w:type="dxa"/>
           </w:tcPr>
           <w:p>
             <w:r>
@@ -672,12 +775,15 @@
         </w:tc>
         <w:tc>
           <w:tcPr>
-            <w:tcW w:w="7352" w:type="dxa"/>
+            <w:tcW w:w="7655" w:type="dxa"/>
           </w:tcPr>
           <w:p>
             <w:r>
               <w:rPr>
                 <w:rFonts w:ascii="Wingdings" w:hAnsi="Wingdings" w:cs="Wingdings"/>
+                <w:color w:val="767171" w:themeColor="background2" w:themeShade="80"/>
+                <w:sz w:val="26"/>
+                <w:szCs w:val="26"/>
               </w:rPr>
               <w:t></w:t>
             </w:r>
@@ -695,16 +801,22 @@
             <w:r>
               <w:rPr>
                 <w:rFonts w:ascii="Wingdings" w:hAnsi="Wingdings" w:cs="Wingdings"/>
-              </w:rPr>
-              <w:t></w:t>
-            </w:r>
-            <w:r>
-              <w:rPr>
-                <w:rFonts w:ascii="Calibri" w:hAnsi="Calibri" w:cs="Calibri"/>
-              </w:rPr>
-              <w:t xml:space="preserve"> </w:t>
-            </w:r>
-            <w:r>
+                <w:color w:val="767171" w:themeColor="background2" w:themeShade="80"/>
+                <w:sz w:val="26"/>
+                <w:szCs w:val="26"/>
+              </w:rPr>
+              <w:t></w:t>
+            </w:r>
+            <w:r>
+              <w:rPr>
+                <w:rFonts w:ascii="Calibri" w:hAnsi="Calibri" w:cs="Calibri"/>
+              </w:rPr>
+              <w:t xml:space="preserve"> </w:t>
+            </w:r>
+            <w:r>
+              <w:rPr>
+                <w:b/>
+              </w:rPr>
               <w:t>Database (working reading/writing)</w:t>
             </w:r>
             <w:r>
@@ -715,6 +827,9 @@
             <w:r>
               <w:rPr>
                 <w:rFonts w:ascii="Wingdings" w:hAnsi="Wingdings" w:cs="Wingdings"/>
+                <w:color w:val="767171" w:themeColor="background2" w:themeShade="80"/>
+                <w:sz w:val="26"/>
+                <w:szCs w:val="26"/>
               </w:rPr>
               <w:t></w:t>
             </w:r>
@@ -732,6 +847,9 @@
             <w:r>
               <w:rPr>
                 <w:rFonts w:ascii="Wingdings" w:hAnsi="Wingdings" w:cs="Wingdings"/>
+                <w:color w:val="767171" w:themeColor="background2" w:themeShade="80"/>
+                <w:sz w:val="26"/>
+                <w:szCs w:val="26"/>
               </w:rPr>
               <w:t></w:t>
             </w:r>
@@ -749,6 +867,9 @@
             <w:r>
               <w:rPr>
                 <w:rFonts w:ascii="Wingdings" w:hAnsi="Wingdings" w:cs="Wingdings"/>
+                <w:color w:val="767171" w:themeColor="background2" w:themeShade="80"/>
+                <w:sz w:val="26"/>
+                <w:szCs w:val="26"/>
               </w:rPr>
               <w:t></w:t>
             </w:r>
@@ -778,6 +899,9 @@
             <w:r>
               <w:rPr>
                 <w:rFonts w:ascii="Wingdings" w:hAnsi="Wingdings" w:cs="Wingdings"/>
+                <w:color w:val="767171" w:themeColor="background2" w:themeShade="80"/>
+                <w:sz w:val="26"/>
+                <w:szCs w:val="26"/>
               </w:rPr>
               <w:t></w:t>
             </w:r>
@@ -795,6 +919,9 @@
             <w:r>
               <w:rPr>
                 <w:rFonts w:ascii="Wingdings" w:hAnsi="Wingdings" w:cs="Wingdings"/>
+                <w:color w:val="767171" w:themeColor="background2" w:themeShade="80"/>
+                <w:sz w:val="26"/>
+                <w:szCs w:val="26"/>
               </w:rPr>
               <w:t></w:t>
             </w:r>
@@ -812,6 +939,9 @@
             <w:r>
               <w:rPr>
                 <w:rFonts w:ascii="Wingdings" w:hAnsi="Wingdings" w:cs="Wingdings"/>
+                <w:color w:val="767171" w:themeColor="background2" w:themeShade="80"/>
+                <w:sz w:val="26"/>
+                <w:szCs w:val="26"/>
               </w:rPr>
               <w:t></w:t>
             </w:r>
@@ -829,6 +959,9 @@
             <w:r>
               <w:rPr>
                 <w:rFonts w:ascii="Wingdings" w:hAnsi="Wingdings" w:cs="Wingdings"/>
+                <w:color w:val="767171" w:themeColor="background2" w:themeShade="80"/>
+                <w:sz w:val="26"/>
+                <w:szCs w:val="26"/>
               </w:rPr>
               <w:t></w:t>
             </w:r>
@@ -846,6 +979,9 @@
             <w:r>
               <w:rPr>
                 <w:rFonts w:ascii="Wingdings" w:hAnsi="Wingdings" w:cs="Wingdings"/>
+                <w:color w:val="767171" w:themeColor="background2" w:themeShade="80"/>
+                <w:sz w:val="26"/>
+                <w:szCs w:val="26"/>
               </w:rPr>
               <w:t></w:t>
             </w:r>
@@ -863,6 +999,9 @@
             <w:r>
               <w:rPr>
                 <w:rFonts w:ascii="Wingdings" w:hAnsi="Wingdings" w:cs="Wingdings"/>
+                <w:color w:val="767171" w:themeColor="background2" w:themeShade="80"/>
+                <w:sz w:val="26"/>
+                <w:szCs w:val="26"/>
               </w:rPr>
               <w:t></w:t>
             </w:r>
@@ -880,7 +1019,7 @@
         </w:tc>
         <w:tc>
           <w:tcPr>
-            <w:tcW w:w="851" w:type="dxa"/>
+            <w:tcW w:w="709" w:type="dxa"/>
           </w:tcPr>
           <w:p/>
         </w:tc>
@@ -888,7 +1027,7 @@
       <w:tr>
         <w:tc>
           <w:tcPr>
-            <w:tcW w:w="1857" w:type="dxa"/>
+            <w:tcW w:w="1696" w:type="dxa"/>
           </w:tcPr>
           <w:p>
             <w:r>
@@ -898,12 +1037,15 @@
         </w:tc>
         <w:tc>
           <w:tcPr>
-            <w:tcW w:w="7352" w:type="dxa"/>
+            <w:tcW w:w="7655" w:type="dxa"/>
           </w:tcPr>
           <w:p>
             <w:r>
               <w:rPr>
                 <w:rFonts w:ascii="Wingdings" w:hAnsi="Wingdings" w:cs="Wingdings"/>
+                <w:color w:val="767171" w:themeColor="background2" w:themeShade="80"/>
+                <w:sz w:val="26"/>
+                <w:szCs w:val="26"/>
               </w:rPr>
               <w:t></w:t>
             </w:r>
@@ -927,17 +1069,26 @@
             <w:r>
               <w:rPr>
                 <w:rFonts w:ascii="Wingdings" w:hAnsi="Wingdings" w:cs="Wingdings"/>
-              </w:rPr>
-              <w:t></w:t>
-            </w:r>
-            <w:r>
-              <w:rPr>
-                <w:rFonts w:ascii="Calibri" w:hAnsi="Calibri" w:cs="Calibri"/>
-              </w:rPr>
-              <w:t xml:space="preserve"> </w:t>
-            </w:r>
-            <w:r>
-              <w:t>Tidy code organisation, file and folder names</w:t>
+                <w:color w:val="767171" w:themeColor="background2" w:themeShade="80"/>
+                <w:sz w:val="26"/>
+                <w:szCs w:val="26"/>
+              </w:rPr>
+              <w:t></w:t>
+            </w:r>
+            <w:r>
+              <w:rPr>
+                <w:rFonts w:ascii="Calibri" w:hAnsi="Calibri" w:cs="Calibri"/>
+              </w:rPr>
+              <w:t xml:space="preserve"> </w:t>
+            </w:r>
+            <w:r>
+              <w:rPr>
+                <w:b/>
+              </w:rPr>
+              <w:t>Tidy code organisation</w:t>
+            </w:r>
+            <w:r>
+              <w:t>, file and folder names</w:t>
             </w:r>
             <w:r>
               <w:t xml:space="preserve"> (</w:t>
@@ -971,6 +1122,9 @@
             <w:r>
               <w:rPr>
                 <w:rFonts w:ascii="Wingdings" w:hAnsi="Wingdings" w:cs="Wingdings"/>
+                <w:color w:val="767171" w:themeColor="background2" w:themeShade="80"/>
+                <w:sz w:val="26"/>
+                <w:szCs w:val="26"/>
               </w:rPr>
               <w:t></w:t>
             </w:r>
@@ -999,6 +1153,9 @@
             <w:r>
               <w:rPr>
                 <w:rFonts w:ascii="Wingdings" w:hAnsi="Wingdings" w:cs="Wingdings"/>
+                <w:color w:val="767171" w:themeColor="background2" w:themeShade="80"/>
+                <w:sz w:val="26"/>
+                <w:szCs w:val="26"/>
               </w:rPr>
               <w:t></w:t>
             </w:r>
@@ -1030,6 +1187,9 @@
             <w:r>
               <w:rPr>
                 <w:rFonts w:ascii="Wingdings" w:hAnsi="Wingdings" w:cs="Wingdings"/>
+                <w:color w:val="767171" w:themeColor="background2" w:themeShade="80"/>
+                <w:sz w:val="26"/>
+                <w:szCs w:val="26"/>
               </w:rPr>
               <w:t></w:t>
             </w:r>
@@ -1076,7 +1236,7 @@
         </w:tc>
         <w:tc>
           <w:tcPr>
-            <w:tcW w:w="851" w:type="dxa"/>
+            <w:tcW w:w="709" w:type="dxa"/>
           </w:tcPr>
           <w:p/>
         </w:tc>
@@ -1084,7 +1244,7 @@
       <w:tr>
         <w:tc>
           <w:tcPr>
-            <w:tcW w:w="1857" w:type="dxa"/>
+            <w:tcW w:w="1696" w:type="dxa"/>
           </w:tcPr>
           <w:p>
             <w:r>
@@ -1094,12 +1254,15 @@
         </w:tc>
         <w:tc>
           <w:tcPr>
-            <w:tcW w:w="7352" w:type="dxa"/>
+            <w:tcW w:w="7655" w:type="dxa"/>
           </w:tcPr>
           <w:p>
             <w:r>
               <w:rPr>
                 <w:rFonts w:ascii="Wingdings" w:hAnsi="Wingdings" w:cs="Wingdings"/>
+                <w:color w:val="767171" w:themeColor="background2" w:themeShade="80"/>
+                <w:sz w:val="26"/>
+                <w:szCs w:val="26"/>
               </w:rPr>
               <w:t></w:t>
             </w:r>
@@ -1128,6 +1291,9 @@
             <w:r>
               <w:rPr>
                 <w:rFonts w:ascii="Wingdings" w:hAnsi="Wingdings" w:cs="Wingdings"/>
+                <w:color w:val="767171" w:themeColor="background2" w:themeShade="80"/>
+                <w:sz w:val="26"/>
+                <w:szCs w:val="26"/>
               </w:rPr>
               <w:t></w:t>
             </w:r>
@@ -1148,6 +1314,9 @@
             <w:r>
               <w:rPr>
                 <w:rFonts w:ascii="Wingdings" w:hAnsi="Wingdings" w:cs="Wingdings"/>
+                <w:color w:val="767171" w:themeColor="background2" w:themeShade="80"/>
+                <w:sz w:val="26"/>
+                <w:szCs w:val="26"/>
               </w:rPr>
               <w:t></w:t>
             </w:r>
@@ -1171,6 +1340,9 @@
             <w:r>
               <w:rPr>
                 <w:rFonts w:ascii="Wingdings" w:hAnsi="Wingdings" w:cs="Wingdings"/>
+                <w:color w:val="767171" w:themeColor="background2" w:themeShade="80"/>
+                <w:sz w:val="26"/>
+                <w:szCs w:val="26"/>
               </w:rPr>
               <w:t></w:t>
             </w:r>
@@ -1196,6 +1368,9 @@
             <w:r>
               <w:rPr>
                 <w:rFonts w:ascii="Wingdings" w:hAnsi="Wingdings" w:cs="Wingdings"/>
+                <w:color w:val="767171" w:themeColor="background2" w:themeShade="80"/>
+                <w:sz w:val="26"/>
+                <w:szCs w:val="26"/>
               </w:rPr>
               <w:t></w:t>
             </w:r>
@@ -1221,7 +1396,7 @@
         </w:tc>
         <w:tc>
           <w:tcPr>
-            <w:tcW w:w="851" w:type="dxa"/>
+            <w:tcW w:w="709" w:type="dxa"/>
           </w:tcPr>
           <w:p/>
         </w:tc>
@@ -1229,7 +1404,7 @@
       <w:tr>
         <w:tc>
           <w:tcPr>
-            <w:tcW w:w="1857" w:type="dxa"/>
+            <w:tcW w:w="1696" w:type="dxa"/>
           </w:tcPr>
           <w:p>
             <w:r>
@@ -1239,12 +1414,15 @@
         </w:tc>
         <w:tc>
           <w:tcPr>
-            <w:tcW w:w="7352" w:type="dxa"/>
+            <w:tcW w:w="7655" w:type="dxa"/>
           </w:tcPr>
           <w:p>
             <w:r>
               <w:rPr>
                 <w:rFonts w:ascii="Wingdings" w:hAnsi="Wingdings" w:cs="Wingdings"/>
+                <w:color w:val="767171" w:themeColor="background2" w:themeShade="80"/>
+                <w:sz w:val="26"/>
+                <w:szCs w:val="26"/>
               </w:rPr>
               <w:t></w:t>
             </w:r>
@@ -1278,6 +1456,9 @@
             <w:r>
               <w:rPr>
                 <w:rFonts w:ascii="Wingdings" w:hAnsi="Wingdings" w:cs="Wingdings"/>
+                <w:color w:val="767171" w:themeColor="background2" w:themeShade="80"/>
+                <w:sz w:val="26"/>
+                <w:szCs w:val="26"/>
               </w:rPr>
               <w:t></w:t>
             </w:r>
@@ -1300,6 +1481,9 @@
             <w:r>
               <w:rPr>
                 <w:rFonts w:ascii="Wingdings" w:hAnsi="Wingdings" w:cs="Wingdings"/>
+                <w:color w:val="767171" w:themeColor="background2" w:themeShade="80"/>
+                <w:sz w:val="26"/>
+                <w:szCs w:val="26"/>
               </w:rPr>
               <w:t></w:t>
             </w:r>
@@ -1336,6 +1520,9 @@
             <w:r>
               <w:rPr>
                 <w:rFonts w:ascii="Wingdings" w:hAnsi="Wingdings" w:cs="Wingdings"/>
+                <w:color w:val="767171" w:themeColor="background2" w:themeShade="80"/>
+                <w:sz w:val="26"/>
+                <w:szCs w:val="26"/>
               </w:rPr>
               <w:t></w:t>
             </w:r>
@@ -1358,7 +1545,7 @@
         </w:tc>
         <w:tc>
           <w:tcPr>
-            <w:tcW w:w="851" w:type="dxa"/>
+            <w:tcW w:w="709" w:type="dxa"/>
           </w:tcPr>
           <w:p/>
         </w:tc>
@@ -1366,7 +1553,7 @@
       <w:tr>
         <w:tc>
           <w:tcPr>
-            <w:tcW w:w="1857" w:type="dxa"/>
+            <w:tcW w:w="1696" w:type="dxa"/>
           </w:tcPr>
           <w:p>
             <w:r>
@@ -1376,12 +1563,15 @@
         </w:tc>
         <w:tc>
           <w:tcPr>
-            <w:tcW w:w="7352" w:type="dxa"/>
+            <w:tcW w:w="7655" w:type="dxa"/>
           </w:tcPr>
           <w:p>
             <w:r>
               <w:rPr>
                 <w:rFonts w:ascii="Wingdings" w:hAnsi="Wingdings" w:cs="Wingdings"/>
+                <w:color w:val="767171" w:themeColor="background2" w:themeShade="80"/>
+                <w:sz w:val="26"/>
+                <w:szCs w:val="26"/>
               </w:rPr>
               <w:t></w:t>
             </w:r>
@@ -1404,6 +1594,9 @@
             <w:r>
               <w:rPr>
                 <w:rFonts w:ascii="Wingdings" w:hAnsi="Wingdings" w:cs="Wingdings"/>
+                <w:color w:val="767171" w:themeColor="background2" w:themeShade="80"/>
+                <w:sz w:val="26"/>
+                <w:szCs w:val="26"/>
               </w:rPr>
               <w:t></w:t>
             </w:r>
@@ -1429,24 +1622,33 @@
             <w:r>
               <w:rPr>
                 <w:rFonts w:ascii="Wingdings" w:hAnsi="Wingdings" w:cs="Wingdings"/>
-              </w:rPr>
-              <w:t></w:t>
-            </w:r>
-            <w:r>
-              <w:rPr>
-                <w:rFonts w:ascii="Calibri" w:hAnsi="Calibri" w:cs="Calibri"/>
-              </w:rPr>
-              <w:t xml:space="preserve"> </w:t>
-            </w:r>
-            <w:r>
-              <w:t xml:space="preserve">Documentation on the tests (e.g., where delays added to the server to simulate poor connections, automatic errors added to the send/receive data, soak testing (left running 3+ days), larger number of instances created to simulate 100s or 1000s of simultaneous users) </w:t>
+                <w:color w:val="767171" w:themeColor="background2" w:themeShade="80"/>
+                <w:sz w:val="26"/>
+                <w:szCs w:val="26"/>
+              </w:rPr>
+              <w:t></w:t>
+            </w:r>
+            <w:r>
+              <w:rPr>
+                <w:rFonts w:ascii="Calibri" w:hAnsi="Calibri" w:cs="Calibri"/>
+              </w:rPr>
+              <w:t xml:space="preserve"> </w:t>
+            </w:r>
+            <w:r>
+              <w:rPr>
+                <w:b/>
+              </w:rPr>
+              <w:t>Documentation on the tests</w:t>
+            </w:r>
+            <w:r>
+              <w:t xml:space="preserve"> (e.g., where delays added to the server to simulate poor connections, automatic errors added to the send/receive data, soak testing (left running 3+ days), larger number of instances created to simulate 100s or 1000s of simultaneous users) </w:t>
             </w:r>
           </w:p>
           <w:p/>
         </w:tc>
         <w:tc>
           <w:tcPr>
-            <w:tcW w:w="851" w:type="dxa"/>
+            <w:tcW w:w="709" w:type="dxa"/>
           </w:tcPr>
           <w:p/>
         </w:tc>
@@ -1456,6 +1658,9 @@
     <w:p>
       <w:r>
         <w:t>Notes/Comments</w:t>
+      </w:r>
+      <w:r>
+        <w:t xml:space="preserve"> (Extra Features)</w:t>
       </w:r>
     </w:p>
     <w:p/>

</xml_diff>